<commit_message>
Erreur de pied de page
</commit_message>
<xml_diff>
--- a/report/projet d’analyse.docx
+++ b/report/projet d’analyse.docx
@@ -31,7 +31,7 @@
         <w:pStyle w:val="acbfdd8b-e11b-4d36-88ff-6049b138f862"/>
         <w:jc w:val="center"/>
         <w:rPr>
-          <w:rFonts w:ascii="Arial" w:hAnsi="Arial" w:hint="eastAsia"/>
+          <w:rFonts w:ascii="Arial" w:hAnsi="Arial"/>
           <w:b/>
           <w:sz w:val="36"/>
           <w:szCs w:val="48"/>
@@ -2644,139 +2644,90 @@
           <w:rFonts w:ascii="Arial" w:hAnsi="Arial" w:cs="Arial"/>
         </w:rPr>
         <w:lastRenderedPageBreak/>
-        <w:t>Le classement des genres selon les ventes mondiales moyennes montre :</w:t>
-      </w:r>
-    </w:p>
-    <w:p>
-      <w:pPr>
-        <w:numPr>
-          <w:ilvl w:val="0"/>
-          <w:numId w:val="5"/>
-        </w:numPr>
-        <w:spacing w:after="0" w:line="240" w:lineRule="auto"/>
-        <w:rPr>
-          <w:rFonts w:ascii="Arial" w:hAnsi="Arial" w:cs="Arial"/>
-          <w:lang w:val="en-US"/>
-        </w:rPr>
-      </w:pPr>
-      <w:r>
-        <w:rPr>
-          <w:rFonts w:ascii="Arial" w:hAnsi="Arial" w:cs="Arial"/>
-          <w:b/>
-          <w:bCs/>
-          <w:lang w:val="en-US"/>
-        </w:rPr>
-        <w:t>Action</w:t>
-      </w:r>
-    </w:p>
-    <w:p>
-      <w:pPr>
-        <w:numPr>
-          <w:ilvl w:val="0"/>
-          <w:numId w:val="5"/>
-        </w:numPr>
-        <w:spacing w:after="0" w:line="240" w:lineRule="auto"/>
-        <w:rPr>
-          <w:rFonts w:ascii="Arial" w:hAnsi="Arial" w:cs="Arial"/>
-          <w:lang w:val="en-US"/>
-        </w:rPr>
-      </w:pPr>
-      <w:r>
-        <w:rPr>
-          <w:rFonts w:ascii="Arial" w:hAnsi="Arial" w:cs="Arial"/>
-          <w:b/>
-          <w:bCs/>
-          <w:lang w:val="en-US"/>
-        </w:rPr>
-        <w:t>Sports</w:t>
-      </w:r>
-    </w:p>
-    <w:p>
-      <w:pPr>
-        <w:numPr>
-          <w:ilvl w:val="0"/>
-          <w:numId w:val="5"/>
-        </w:numPr>
-        <w:spacing w:after="0" w:line="240" w:lineRule="auto"/>
-        <w:rPr>
-          <w:rFonts w:ascii="Arial" w:hAnsi="Arial" w:cs="Arial"/>
-          <w:lang w:val="en-US"/>
-        </w:rPr>
-      </w:pPr>
-      <w:r>
-        <w:rPr>
-          <w:rFonts w:ascii="Arial" w:hAnsi="Arial" w:cs="Arial"/>
-          <w:b/>
-          <w:bCs/>
-          <w:lang w:val="en-US"/>
-        </w:rPr>
-        <w:t>Shooter</w:t>
-      </w:r>
-    </w:p>
-    <w:p>
-      <w:pPr>
-        <w:numPr>
-          <w:ilvl w:val="0"/>
-          <w:numId w:val="5"/>
-        </w:numPr>
-        <w:spacing w:after="0" w:line="240" w:lineRule="auto"/>
-        <w:rPr>
-          <w:rFonts w:ascii="Arial" w:hAnsi="Arial" w:cs="Arial"/>
-          <w:lang w:val="en-US"/>
-        </w:rPr>
-      </w:pPr>
-      <w:r>
-        <w:rPr>
-          <w:rFonts w:ascii="Arial" w:hAnsi="Arial" w:cs="Arial"/>
-          <w:b/>
-          <w:bCs/>
-          <w:lang w:val="en-US"/>
-        </w:rPr>
-        <w:t>Platform</w:t>
-      </w:r>
-    </w:p>
-    <w:p>
-      <w:pPr>
-        <w:numPr>
-          <w:ilvl w:val="0"/>
-          <w:numId w:val="5"/>
-        </w:numPr>
-        <w:spacing w:after="0" w:line="240" w:lineRule="auto"/>
-        <w:rPr>
-          <w:rFonts w:ascii="Arial" w:hAnsi="Arial" w:cs="Arial"/>
-          <w:lang w:val="en-US"/>
-        </w:rPr>
-      </w:pPr>
-      <w:r>
-        <w:rPr>
-          <w:rFonts w:ascii="Arial" w:hAnsi="Arial" w:cs="Arial"/>
-          <w:b/>
-          <w:bCs/>
-          <w:lang w:val="en-US"/>
+        <w:t xml:space="preserve">Les genres Platform, Shooter et </w:t>
+      </w:r>
+      <w:proofErr w:type="spellStart"/>
+      <w:r>
+        <w:rPr>
+          <w:rFonts w:ascii="Arial" w:hAnsi="Arial" w:cs="Arial"/>
         </w:rPr>
         <w:t>Role-Playing</w:t>
       </w:r>
-    </w:p>
-    <w:p>
-      <w:pPr>
-        <w:rPr>
-          <w:rFonts w:ascii="Arial" w:hAnsi="Arial" w:cs="Arial"/>
-        </w:rPr>
-      </w:pPr>
-      <w:r>
-        <w:rPr>
-          <w:rFonts w:ascii="Arial" w:hAnsi="Arial" w:cs="Arial"/>
-          <w:b/>
-          <w:bCs/>
-        </w:rPr>
-        <w:t>Interprétation marketing</w:t>
-      </w:r>
-      <w:r>
-        <w:rPr>
-          <w:rFonts w:ascii="Arial" w:hAnsi="Arial" w:cs="Arial"/>
-        </w:rPr>
-        <w:br/>
-        <w:t>Ces genres représentent les plus fortes opportunités commerciales pour un éditeur international.</w:t>
+      <w:proofErr w:type="spellEnd"/>
+      <w:r>
+        <w:rPr>
+          <w:rFonts w:ascii="Arial" w:hAnsi="Arial" w:cs="Arial"/>
+        </w:rPr>
+        <w:t xml:space="preserve"> dominent clairement le </w:t>
+      </w:r>
+      <w:proofErr w:type="spellStart"/>
+      <w:r>
+        <w:rPr>
+          <w:rFonts w:ascii="Arial" w:hAnsi="Arial" w:cs="Arial"/>
+        </w:rPr>
+        <w:t>march</w:t>
+      </w:r>
+      <w:proofErr w:type="spellEnd"/>
+      <w:r>
+        <w:rPr>
+          <w:rFonts w:ascii="Arial" w:hAnsi="Arial" w:cs="Arial"/>
+        </w:rPr>
+        <w:t>é mondial.</w:t>
+      </w:r>
+    </w:p>
+    <w:p>
+      <w:pPr>
+        <w:rPr>
+          <w:rFonts w:ascii="Arial" w:hAnsi="Arial" w:cs="Arial"/>
+        </w:rPr>
+      </w:pPr>
+      <w:r>
+        <w:rPr>
+          <w:rFonts w:ascii="Arial" w:hAnsi="Arial" w:cs="Arial"/>
+        </w:rPr>
+        <w:t xml:space="preserve">Ils </w:t>
+      </w:r>
+      <w:proofErr w:type="spellStart"/>
+      <w:r>
+        <w:rPr>
+          <w:rFonts w:ascii="Arial" w:hAnsi="Arial" w:cs="Arial"/>
+        </w:rPr>
+        <w:t>repr</w:t>
+      </w:r>
+      <w:proofErr w:type="spellEnd"/>
+      <w:r>
+        <w:rPr>
+          <w:rFonts w:ascii="Arial" w:hAnsi="Arial" w:cs="Arial"/>
+        </w:rPr>
+        <w:t xml:space="preserve">ésentent les </w:t>
+      </w:r>
+      <w:proofErr w:type="spellStart"/>
+      <w:r>
+        <w:rPr>
+          <w:rFonts w:ascii="Arial" w:hAnsi="Arial" w:cs="Arial"/>
+        </w:rPr>
+        <w:t>opportunit</w:t>
+      </w:r>
+      <w:proofErr w:type="spellEnd"/>
+      <w:r>
+        <w:rPr>
+          <w:rFonts w:ascii="Arial" w:hAnsi="Arial" w:cs="Arial"/>
+        </w:rPr>
+        <w:t>és commerciales les plus fortes pour un é</w:t>
+      </w:r>
+      <w:proofErr w:type="spellStart"/>
+      <w:r>
+        <w:rPr>
+          <w:rFonts w:ascii="Arial" w:hAnsi="Arial" w:cs="Arial"/>
+        </w:rPr>
+        <w:t>diteur</w:t>
+      </w:r>
+      <w:proofErr w:type="spellEnd"/>
+      <w:r>
+        <w:rPr>
+          <w:rFonts w:ascii="Arial" w:hAnsi="Arial" w:cs="Arial"/>
+        </w:rPr>
+        <w:t xml:space="preserve"> visé international.</w:t>
       </w:r>
     </w:p>
     <w:p>
@@ -3345,7 +3296,6 @@
           <w:b/>
           <w:bCs/>
         </w:rPr>
-        <w:lastRenderedPageBreak/>
         <w:t>Spearman</w:t>
       </w:r>
     </w:p>
@@ -3389,6 +3339,7 @@
         <w:rPr>
           <w:rFonts w:ascii="Arial" w:hAnsi="Arial" w:cs="Arial"/>
         </w:rPr>
+        <w:lastRenderedPageBreak/>
         <w:t xml:space="preserve">Tous les </w:t>
       </w:r>
       <w:proofErr w:type="spellStart"/>
@@ -4089,12 +4040,6 @@
           <w:rFonts w:ascii="Arial" w:hAnsi="Arial" w:cs="Arial"/>
         </w:rPr>
         <w:br/>
-      </w:r>
-      <w:r>
-        <w:rPr>
-          <w:rFonts w:ascii="Arial" w:hAnsi="Arial" w:cs="Arial"/>
-        </w:rPr>
-        <w:lastRenderedPageBreak/>
         <w:t xml:space="preserve">→ c’est une identité arithmétique → la régression retrouve naturellement </w:t>
       </w:r>
       <w:r>
@@ -4151,6 +4096,7 @@
         <w:rPr>
           <w:rFonts w:ascii="Arial" w:hAnsi="Arial" w:cs="Arial"/>
         </w:rPr>
+        <w:lastRenderedPageBreak/>
         <w:t xml:space="preserve">Le modèle explique </w:t>
       </w:r>
       <w:r>
@@ -4987,7 +4933,6 @@
           <w:b/>
           <w:bCs/>
         </w:rPr>
-        <w:lastRenderedPageBreak/>
         <w:t>PC1 = 67%</w:t>
       </w:r>
       <w:r>
@@ -5113,6 +5058,7 @@
           <w:bCs/>
           <w:noProof/>
         </w:rPr>
+        <w:lastRenderedPageBreak/>
         <w:drawing>
           <wp:inline distT="0" distB="0" distL="0" distR="0" wp14:anchorId="2A7FD9B2" wp14:editId="0CE2F8BE">
             <wp:extent cx="2278966" cy="2226267"/>
@@ -5476,14 +5422,7 @@
         <w:rPr>
           <w:rFonts w:ascii="Arial" w:hAnsi="Arial" w:cs="Arial"/>
         </w:rPr>
-        <w:t xml:space="preserve"> - Plan factoriel coloré par genre. Les jeux proches de l’origine ont des ventes </w:t>
-      </w:r>
-      <w:r>
-        <w:rPr>
-          <w:rFonts w:ascii="Arial" w:hAnsi="Arial" w:cs="Arial"/>
-        </w:rPr>
-        <w:lastRenderedPageBreak/>
-        <w:t>faibles. Certains genres (Sports, Platform) montrent une dispersion plus large, indiquant une variabilité de performance.</w:t>
+        <w:t xml:space="preserve"> - Plan factoriel coloré par genre. Les jeux proches de l’origine ont des ventes faibles. Certains genres (Sports, Platform) montrent une dispersion plus large, indiquant une variabilité de performance.</w:t>
       </w:r>
     </w:p>
     <w:p>
@@ -5582,6 +5521,7 @@
         <w:rPr>
           <w:rFonts w:ascii="Arial" w:hAnsi="Arial" w:cs="Arial"/>
         </w:rPr>
+        <w:lastRenderedPageBreak/>
         <w:t>JP isolé → marché très spécifique</w:t>
       </w:r>
     </w:p>
@@ -5862,6 +5802,13 @@
         <w:docPartUnique/>
       </w:docPartObj>
     </w:sdtPr>
+    <w:sdtEndPr>
+      <w:rPr>
+        <w:rFonts w:ascii="Arial" w:hAnsi="Arial" w:cs="Arial"/>
+        <w:b/>
+        <w:bCs/>
+      </w:rPr>
+    </w:sdtEndPr>
     <w:sdtContent>
       <w:sdt>
         <w:sdtPr>
@@ -5871,6 +5818,13 @@
             <w:docPartUnique/>
           </w:docPartObj>
         </w:sdtPr>
+        <w:sdtEndPr>
+          <w:rPr>
+            <w:rFonts w:ascii="Arial" w:hAnsi="Arial" w:cs="Arial"/>
+            <w:b/>
+            <w:bCs/>
+          </w:rPr>
+        </w:sdtEndPr>
         <w:sdtContent>
           <w:p>
             <w:pPr>
@@ -5878,103 +5832,86 @@
               <w:jc w:val="right"/>
               <w:rPr>
                 <w:rFonts w:hint="eastAsia"/>
-              </w:rPr>
-            </w:pPr>
-            <w:r>
-              <w:rPr>
-                <w:rFonts w:hint="eastAsia"/>
-              </w:rPr>
-              <w:t xml:space="preserve">L3 MIAGE ZHU Yulei et YE </w:t>
-            </w:r>
-            <w:proofErr w:type="spellStart"/>
-            <w:r>
-              <w:rPr>
-                <w:rFonts w:hint="eastAsia"/>
-              </w:rPr>
-              <w:t>kevin</w:t>
-            </w:r>
-            <w:proofErr w:type="spellEnd"/>
-            <w:r>
-              <w:tab/>
-            </w:r>
-            <w:r>
-              <w:tab/>
-            </w:r>
-            <w:r>
-              <w:t xml:space="preserve"> </w:t>
-            </w:r>
-            <w:r>
-              <w:rPr>
                 <w:b/>
                 <w:bCs/>
               </w:rPr>
-              <w:fldChar w:fldCharType="begin"/>
+            </w:pPr>
+            <w:r>
+              <w:rPr>
+                <w:rFonts w:hint="eastAsia"/>
+              </w:rPr>
+              <w:t xml:space="preserve">L3 MIAGE ZHU Yulei et YE </w:t>
+            </w:r>
+            <w:proofErr w:type="spellStart"/>
+            <w:r>
+              <w:rPr>
+                <w:rFonts w:hint="eastAsia"/>
+              </w:rPr>
+              <w:t>kevin</w:t>
+            </w:r>
+            <w:proofErr w:type="spellEnd"/>
+            <w:r>
+              <w:tab/>
+            </w:r>
+            <w:r>
+              <w:tab/>
             </w:r>
             <w:r>
               <w:rPr>
                 <w:b/>
                 <w:bCs/>
               </w:rPr>
-              <w:instrText>PAGE  \* Arabic  \* MERGEFORMAT</w:instrText>
+              <w:t xml:space="preserve"> </w:t>
             </w:r>
             <w:r>
               <w:rPr>
                 <w:b/>
                 <w:bCs/>
               </w:rPr>
-              <w:fldChar w:fldCharType="separate"/>
+              <w:fldChar w:fldCharType="begin"/>
             </w:r>
             <w:r>
               <w:rPr>
                 <w:b/>
                 <w:bCs/>
               </w:rPr>
-              <w:t>1</w:t>
+              <w:instrText>PAGE  \* Arabic  \* MERGEFORMAT</w:instrText>
             </w:r>
             <w:r>
               <w:rPr>
                 <w:b/>
                 <w:bCs/>
               </w:rPr>
-              <w:fldChar w:fldCharType="end"/>
-            </w:r>
-            <w:r>
-              <w:t xml:space="preserve"> / </w:t>
+              <w:fldChar w:fldCharType="separate"/>
             </w:r>
             <w:r>
               <w:rPr>
                 <w:b/>
                 <w:bCs/>
               </w:rPr>
-              <w:fldChar w:fldCharType="begin"/>
+              <w:t>1</w:t>
             </w:r>
             <w:r>
               <w:rPr>
                 <w:b/>
                 <w:bCs/>
               </w:rPr>
-              <w:instrText>NUMPAGES  \* Arabic  \* MERGEFORMAT</w:instrText>
+              <w:fldChar w:fldCharType="end"/>
             </w:r>
             <w:r>
               <w:rPr>
                 <w:b/>
                 <w:bCs/>
               </w:rPr>
-              <w:fldChar w:fldCharType="separate"/>
-            </w:r>
-            <w:r>
-              <w:rPr>
+              <w:t xml:space="preserve"> / </w:t>
+            </w:r>
+            <w:r>
+              <w:rPr>
+                <w:rFonts w:ascii="Arial" w:hAnsi="Arial" w:cs="Arial"/>
                 <w:b/>
                 <w:bCs/>
               </w:rPr>
-              <w:t>2</w:t>
-            </w:r>
-            <w:r>
-              <w:rPr>
-                <w:b/>
-                <w:bCs/>
-              </w:rPr>
-              <w:fldChar w:fldCharType="end"/>
+              <w:t>8</w:t>
             </w:r>
           </w:p>
         </w:sdtContent>

</xml_diff>